<commit_message>
update database generation script - expand a phone, fax, r/s and k/s fields update a proporsal template - remove name "gost" from template
</commit_message>
<xml_diff>
--- a/docs/templates/00 zayavka.docx
+++ b/docs/templates/00 zayavka.docx
@@ -1722,14 +1722,8 @@
                       <w:lang w:eastAsia="en-US"/>
                     </w:rPr>
                   </w:pPr>
-                  <w:r>
-                    <w:rPr>
-                      <w:rFonts w:ascii="Times New Roman" w:hAnsi="Times New Roman"/>
-                      <w:sz w:val="28"/>
-                      <w:lang w:eastAsia="en-US"/>
-                    </w:rPr>
-                    <w:t xml:space="preserve">ГОСТ </w:t>
-                  </w:r>
+                  <w:bookmarkStart w:id="0" w:name="_GoBack"/>
+                  <w:bookmarkEnd w:id="0"/>
                   <w:r>
                     <w:rPr>
                       <w:rFonts w:ascii="Times New Roman" w:hAnsi="Times New Roman"/>
@@ -2773,8 +2767,6 @@
           <w:rFonts w:ascii="Times New Roman" w:hAnsi="Times New Roman"/>
         </w:rPr>
       </w:pPr>
-      <w:bookmarkStart w:id="0" w:name="_GoBack"/>
-      <w:bookmarkEnd w:id="0"/>
     </w:p>
     <w:p>
       <w:pPr>

</xml_diff>

<commit_message>
Docs:     ! Change all doc templetes     ! Remane all doc templetes     + Add act template (bad?)
</commit_message>
<xml_diff>
--- a/docs/templates/00 zayavka.docx
+++ b/docs/templates/00 zayavka.docx
@@ -4,22 +4,22 @@
   <w:body>
     <w:tbl>
       <w:tblPr>
-        <w:tblStyle w:val="a9"/>
+        <w:tblStyle w:val="TableGrid"/>
         <w:tblW w:w="0" w:type="auto"/>
         <w:tblLook w:val="04A0" w:firstRow="1" w:lastRow="0" w:firstColumn="1" w:lastColumn="0" w:noHBand="0" w:noVBand="1"/>
       </w:tblPr>
       <w:tblGrid>
-        <w:gridCol w:w="1243"/>
-        <w:gridCol w:w="200"/>
-        <w:gridCol w:w="1142"/>
-        <w:gridCol w:w="397"/>
-        <w:gridCol w:w="390"/>
-        <w:gridCol w:w="943"/>
-        <w:gridCol w:w="1259"/>
-        <w:gridCol w:w="135"/>
-        <w:gridCol w:w="555"/>
+        <w:gridCol w:w="1242"/>
+        <w:gridCol w:w="210"/>
+        <w:gridCol w:w="1047"/>
+        <w:gridCol w:w="364"/>
+        <w:gridCol w:w="358"/>
+        <w:gridCol w:w="960"/>
+        <w:gridCol w:w="1364"/>
+        <w:gridCol w:w="138"/>
+        <w:gridCol w:w="578"/>
         <w:gridCol w:w="1222"/>
-        <w:gridCol w:w="2085"/>
+        <w:gridCol w:w="2088"/>
       </w:tblGrid>
       <w:tr>
         <w:tc>
@@ -36,48 +36,38 @@
           </w:tcPr>
           <w:p>
             <w:pPr>
-              <w:pStyle w:val="a3"/>
-              <w:rPr>
-                <w:rFonts w:ascii="Times New Roman" w:hAnsi="Times New Roman"/>
-                <w:sz w:val="28"/>
-                <w:lang w:eastAsia="en-US"/>
-              </w:rPr>
-            </w:pPr>
-            <w:r>
-              <w:rPr>
-                <w:rFonts w:ascii="Times New Roman" w:hAnsi="Times New Roman"/>
-                <w:sz w:val="28"/>
-                <w:lang w:eastAsia="en-US"/>
-              </w:rPr>
-              <w:t xml:space="preserve">СИСТЕМА  СЕРТИФИКАЦИИ  ГОСТ </w:t>
-            </w:r>
-            <w:proofErr w:type="gramStart"/>
-            <w:r>
-              <w:rPr>
-                <w:rFonts w:ascii="Times New Roman" w:hAnsi="Times New Roman"/>
-                <w:sz w:val="28"/>
-                <w:lang w:eastAsia="en-US"/>
-              </w:rPr>
-              <w:t>Р</w:t>
-            </w:r>
-            <w:proofErr w:type="gramEnd"/>
-          </w:p>
-          <w:p>
-            <w:pPr>
-              <w:pStyle w:val="a5"/>
-              <w:rPr>
-                <w:rFonts w:ascii="Times New Roman" w:hAnsi="Times New Roman"/>
-                <w:sz w:val="28"/>
-                <w:lang w:eastAsia="en-US"/>
-              </w:rPr>
-            </w:pPr>
-            <w:r>
-              <w:rPr>
-                <w:rFonts w:ascii="Times New Roman" w:hAnsi="Times New Roman"/>
-                <w:sz w:val="28"/>
-                <w:lang w:eastAsia="en-US"/>
-              </w:rPr>
-              <w:t>Сертификация  продукции в  строительстве</w:t>
+              <w:pStyle w:val="Title"/>
+              <w:rPr>
+                <w:rFonts w:ascii="Times New Roman" w:hAnsi="Times New Roman"/>
+                <w:sz w:val="28"/>
+                <w:lang w:eastAsia="en-US"/>
+              </w:rPr>
+            </w:pPr>
+            <w:r>
+              <w:rPr>
+                <w:rFonts w:ascii="Times New Roman" w:hAnsi="Times New Roman"/>
+                <w:sz w:val="28"/>
+                <w:lang w:eastAsia="en-US"/>
+              </w:rPr>
+              <w:t>СИСТЕМА СЕРТИФИКАЦИИ ГОСТ Р</w:t>
+            </w:r>
+          </w:p>
+          <w:p>
+            <w:pPr>
+              <w:pStyle w:val="Subtitle"/>
+              <w:rPr>
+                <w:rFonts w:ascii="Times New Roman" w:hAnsi="Times New Roman"/>
+                <w:sz w:val="28"/>
+                <w:lang w:eastAsia="en-US"/>
+              </w:rPr>
+            </w:pPr>
+            <w:r>
+              <w:rPr>
+                <w:rFonts w:ascii="Times New Roman" w:hAnsi="Times New Roman"/>
+                <w:sz w:val="28"/>
+                <w:lang w:eastAsia="en-US"/>
+              </w:rPr>
+              <w:t>Сертификация продукции в строительстве</w:t>
             </w:r>
           </w:p>
         </w:tc>
@@ -96,7 +86,7 @@
           </w:tcPr>
           <w:p>
             <w:pPr>
-              <w:pStyle w:val="a3"/>
+              <w:pStyle w:val="Title"/>
               <w:rPr>
                 <w:rFonts w:ascii="Times New Roman" w:hAnsi="Times New Roman"/>
                 <w:sz w:val="28"/>
@@ -128,66 +118,125 @@
                 <w:rFonts w:ascii="Times New Roman" w:hAnsi="Times New Roman"/>
                 <w:lang w:eastAsia="en-US"/>
               </w:rPr>
-              <w:t xml:space="preserve">                                                                                               Руководителю    </w:t>
-            </w:r>
-            <w:r>
-              <w:rPr>
-                <w:rFonts w:ascii="Times New Roman" w:hAnsi="Times New Roman"/>
-                <w:lang w:eastAsia="en-US"/>
-              </w:rPr>
-              <w:t>органа по сертификации продукции и услуг</w:t>
-            </w:r>
-            <w:r>
-              <w:rPr>
-                <w:rFonts w:ascii="Times New Roman" w:hAnsi="Times New Roman"/>
-                <w:lang w:eastAsia="en-US"/>
-              </w:rPr>
-              <w:t xml:space="preserve">                                                                                      «Краснодарстройсертификация»</w:t>
-            </w:r>
-          </w:p>
-          <w:p>
-            <w:pPr>
-              <w:rPr>
-                <w:rFonts w:ascii="Times New Roman" w:hAnsi="Times New Roman"/>
-                <w:lang w:eastAsia="en-US"/>
-              </w:rPr>
-            </w:pPr>
-          </w:p>
-          <w:p>
-            <w:pPr>
-              <w:rPr>
-                <w:rFonts w:ascii="Times New Roman" w:hAnsi="Times New Roman"/>
-                <w:lang w:eastAsia="en-US"/>
-              </w:rPr>
-            </w:pPr>
-            <w:r>
-              <w:rPr>
-                <w:rFonts w:ascii="Times New Roman" w:hAnsi="Times New Roman"/>
-                <w:lang w:eastAsia="en-US"/>
-              </w:rPr>
-              <w:t>ГАЛАГАН   К.В</w:t>
-            </w:r>
-            <w:r>
-              <w:rPr>
-                <w:rFonts w:ascii="Times New Roman" w:hAnsi="Times New Roman"/>
-                <w:lang w:eastAsia="en-US"/>
-              </w:rPr>
-              <w:t xml:space="preserve">.   </w:t>
-            </w:r>
-          </w:p>
-          <w:p>
-            <w:pPr>
-              <w:rPr>
-                <w:rFonts w:ascii="Times New Roman" w:hAnsi="Times New Roman"/>
-                <w:lang w:eastAsia="en-US"/>
-              </w:rPr>
-            </w:pPr>
-            <w:r>
-              <w:rPr>
-                <w:rFonts w:ascii="Times New Roman" w:hAnsi="Times New Roman"/>
-                <w:lang w:eastAsia="en-US"/>
-              </w:rPr>
-              <w:t xml:space="preserve">                                                                                   350001,  г. Краснодар,</w:t>
+              <w:t xml:space="preserve">                                                                                               Руководителю </w:t>
+            </w:r>
+            <w:r>
+              <w:rPr>
+                <w:rFonts w:ascii="Times New Roman" w:hAnsi="Times New Roman"/>
+                <w:lang w:eastAsia="en-US"/>
+              </w:rPr>
+              <w:t>органа по</w:t>
+            </w:r>
+            <w:r>
+              <w:rPr>
+                <w:rFonts w:ascii="Times New Roman" w:hAnsi="Times New Roman"/>
+                <w:lang w:eastAsia="en-US"/>
+              </w:rPr>
+              <w:br/>
+            </w:r>
+            <w:r>
+              <w:rPr>
+                <w:rFonts w:ascii="Times New Roman" w:hAnsi="Times New Roman"/>
+                <w:lang w:eastAsia="en-US"/>
+              </w:rPr>
+              <w:t>сертификации продукции и услуг</w:t>
+            </w:r>
+            <w:r>
+              <w:rPr>
+                <w:rFonts w:ascii="Times New Roman" w:hAnsi="Times New Roman"/>
+                <w:lang w:eastAsia="en-US"/>
+              </w:rPr>
+              <w:br/>
+            </w:r>
+            <w:r>
+              <w:rPr>
+                <w:rFonts w:ascii="Times New Roman" w:hAnsi="Times New Roman"/>
+                <w:lang w:eastAsia="en-US"/>
+              </w:rPr>
+              <w:t>«Краснодарстройсертификация»</w:t>
+            </w:r>
+          </w:p>
+          <w:p>
+            <w:pPr>
+              <w:rPr>
+                <w:rFonts w:ascii="Times New Roman" w:hAnsi="Times New Roman"/>
+                <w:lang w:eastAsia="en-US"/>
+              </w:rPr>
+            </w:pPr>
+          </w:p>
+          <w:p>
+            <w:pPr>
+              <w:rPr>
+                <w:rFonts w:ascii="Times New Roman" w:hAnsi="Times New Roman"/>
+                <w:lang w:eastAsia="en-US"/>
+              </w:rPr>
+            </w:pPr>
+            <w:r>
+              <w:rPr>
+                <w:rFonts w:ascii="Times New Roman" w:hAnsi="Times New Roman"/>
+                <w:lang w:eastAsia="en-US"/>
+              </w:rPr>
+              <w:t>ГАЛАГАН</w:t>
+            </w:r>
+            <w:r>
+              <w:rPr>
+                <w:rFonts w:ascii="Times New Roman" w:hAnsi="Times New Roman"/>
+                <w:lang w:eastAsia="en-US"/>
+              </w:rPr>
+              <w:t xml:space="preserve"> </w:t>
+            </w:r>
+            <w:r>
+              <w:rPr>
+                <w:rFonts w:ascii="Times New Roman" w:hAnsi="Times New Roman"/>
+                <w:lang w:eastAsia="en-US"/>
+              </w:rPr>
+              <w:t>К.</w:t>
+            </w:r>
+            <w:r>
+              <w:rPr>
+                <w:rFonts w:ascii="Times New Roman" w:hAnsi="Times New Roman"/>
+                <w:lang w:eastAsia="en-US"/>
+              </w:rPr>
+              <w:t xml:space="preserve"> </w:t>
+            </w:r>
+            <w:r>
+              <w:rPr>
+                <w:rFonts w:ascii="Times New Roman" w:hAnsi="Times New Roman"/>
+                <w:lang w:eastAsia="en-US"/>
+              </w:rPr>
+              <w:t>В</w:t>
+            </w:r>
+            <w:r>
+              <w:rPr>
+                <w:rFonts w:ascii="Times New Roman" w:hAnsi="Times New Roman"/>
+                <w:lang w:eastAsia="en-US"/>
+              </w:rPr>
+              <w:t>.</w:t>
+            </w:r>
+          </w:p>
+          <w:p>
+            <w:pPr>
+              <w:rPr>
+                <w:rFonts w:ascii="Times New Roman" w:hAnsi="Times New Roman"/>
+                <w:lang w:val="en-US" w:eastAsia="en-US"/>
+              </w:rPr>
+            </w:pPr>
+          </w:p>
+          <w:p>
+            <w:pPr>
+              <w:rPr>
+                <w:rFonts w:ascii="Times New Roman" w:hAnsi="Times New Roman"/>
+                <w:lang w:eastAsia="en-US"/>
+              </w:rPr>
+            </w:pPr>
+            <w:bookmarkStart w:id="0" w:name="_GoBack"/>
+            <w:bookmarkEnd w:id="0"/>
+            <w:r>
+              <w:rPr>
+                <w:rFonts w:ascii="Times New Roman" w:hAnsi="Times New Roman"/>
+                <w:lang w:eastAsia="en-US"/>
+              </w:rPr>
+              <w:t>350001, г. Краснодар,</w:t>
             </w:r>
           </w:p>
           <w:p>
@@ -207,7 +256,7 @@
           </w:p>
           <w:p>
             <w:pPr>
-              <w:pStyle w:val="a3"/>
+              <w:pStyle w:val="Title"/>
               <w:rPr>
                 <w:rFonts w:ascii="Times New Roman" w:hAnsi="Times New Roman"/>
                 <w:sz w:val="28"/>
@@ -261,6 +310,7 @@
               <w:jc w:val="center"/>
               <w:rPr>
                 <w:rFonts w:ascii="Times New Roman" w:hAnsi="Times New Roman"/>
+                <w:b/>
                 <w:sz w:val="28"/>
                 <w:szCs w:val="28"/>
                 <w:lang w:eastAsia="en-US"/>
@@ -285,12 +335,13 @@
                 <w:b/>
                 <w:sz w:val="28"/>
                 <w:szCs w:val="28"/>
-                <w:lang w:eastAsia="en-US"/>
-              </w:rPr>
-            </w:pPr>
-            <w:r>
-              <w:rPr>
-                <w:rFonts w:ascii="Times New Roman" w:hAnsi="Times New Roman"/>
+                <w:lang w:val="en-US" w:eastAsia="en-US"/>
+              </w:rPr>
+            </w:pPr>
+            <w:r>
+              <w:rPr>
+                <w:rFonts w:ascii="Times New Roman" w:hAnsi="Times New Roman"/>
+                <w:b/>
                 <w:sz w:val="28"/>
                 <w:szCs w:val="28"/>
                 <w:lang w:eastAsia="en-US"/>
@@ -316,7 +367,7 @@
                 <w:szCs w:val="28"/>
                 <w:lang w:eastAsia="en-US"/>
               </w:rPr>
-              <w:t xml:space="preserve">ПРОВЕДЕНИЕ СЕРТИФИКАЦИИ </w:t>
+              <w:t>ПРОВЕДЕНИЕ СЕРТИФИКАЦИИ</w:t>
             </w:r>
           </w:p>
           <w:p>
@@ -324,51 +375,32 @@
               <w:jc w:val="center"/>
               <w:rPr>
                 <w:rFonts w:ascii="Times New Roman" w:hAnsi="Times New Roman"/>
-                <w:lang w:eastAsia="en-US"/>
-              </w:rPr>
-            </w:pPr>
-            <w:r>
-              <w:rPr>
-                <w:rFonts w:ascii="Times New Roman" w:hAnsi="Times New Roman"/>
                 <w:b/>
+                <w:lang w:eastAsia="en-US"/>
+              </w:rPr>
+            </w:pPr>
+            <w:r>
+              <w:rPr>
+                <w:rFonts w:ascii="Times New Roman" w:hAnsi="Times New Roman"/>
+                <w:b/>
                 <w:sz w:val="28"/>
                 <w:szCs w:val="28"/>
                 <w:lang w:eastAsia="en-US"/>
               </w:rPr>
-              <w:t xml:space="preserve">В СИСТЕМЕ СЕРТИФИКАЦИИ </w:t>
-            </w:r>
-            <w:r>
-              <w:rPr>
-                <w:rFonts w:ascii="Times New Roman" w:hAnsi="Times New Roman"/>
-                <w:sz w:val="28"/>
-                <w:szCs w:val="28"/>
-                <w:lang w:eastAsia="en-US"/>
-              </w:rPr>
-              <w:t xml:space="preserve">ГОСТ </w:t>
-            </w:r>
-            <w:proofErr w:type="gramStart"/>
-            <w:r>
-              <w:rPr>
-                <w:rFonts w:ascii="Times New Roman" w:hAnsi="Times New Roman"/>
-                <w:sz w:val="28"/>
-                <w:szCs w:val="28"/>
-                <w:lang w:eastAsia="en-US"/>
-              </w:rPr>
-              <w:t>Р</w:t>
-            </w:r>
-            <w:proofErr w:type="gramEnd"/>
-          </w:p>
-          <w:p>
-            <w:pPr>
-              <w:rPr>
-                <w:rFonts w:ascii="Times New Roman" w:hAnsi="Times New Roman"/>
-                <w:lang w:eastAsia="en-US"/>
-              </w:rPr>
-            </w:pPr>
-          </w:p>
-          <w:p>
-            <w:pPr>
-              <w:pStyle w:val="a3"/>
+              <w:t>В СИСТЕМЕ СЕРТИФИКАЦИИ ГОСТ Р</w:t>
+            </w:r>
+          </w:p>
+          <w:p>
+            <w:pPr>
+              <w:rPr>
+                <w:rFonts w:ascii="Times New Roman" w:hAnsi="Times New Roman"/>
+                <w:lang w:eastAsia="en-US"/>
+              </w:rPr>
+            </w:pPr>
+          </w:p>
+          <w:p>
+            <w:pPr>
+              <w:pStyle w:val="Title"/>
               <w:rPr>
                 <w:rFonts w:ascii="Times New Roman" w:hAnsi="Times New Roman"/>
                 <w:sz w:val="28"/>
@@ -392,7 +424,7 @@
           </w:tcPr>
           <w:tbl>
             <w:tblPr>
-              <w:tblStyle w:val="a9"/>
+              <w:tblStyle w:val="TableGrid"/>
               <w:tblW w:w="0" w:type="auto"/>
               <w:tblLook w:val="04A0" w:firstRow="1" w:lastRow="0" w:firstColumn="1" w:lastColumn="0" w:noHBand="0" w:noVBand="1"/>
             </w:tblPr>
@@ -412,7 +444,7 @@
                 </w:tcPr>
                 <w:p>
                   <w:pPr>
-                    <w:pStyle w:val="a3"/>
+                    <w:pStyle w:val="Title"/>
                     <w:rPr>
                       <w:rFonts w:ascii="Times New Roman" w:hAnsi="Times New Roman"/>
                       <w:sz w:val="28"/>
@@ -433,7 +465,7 @@
           </w:tbl>
           <w:p>
             <w:pPr>
-              <w:pStyle w:val="a3"/>
+              <w:pStyle w:val="Title"/>
               <w:rPr>
                 <w:rFonts w:ascii="Times New Roman" w:hAnsi="Times New Roman"/>
                 <w:sz w:val="28"/>
@@ -458,7 +490,7 @@
           </w:tcPr>
           <w:p>
             <w:pPr>
-              <w:pStyle w:val="a3"/>
+              <w:pStyle w:val="Title"/>
               <w:rPr>
                 <w:rFonts w:ascii="Times New Roman" w:hAnsi="Times New Roman"/>
                 <w:b w:val="0"/>
@@ -492,7 +524,7 @@
           </w:tcPr>
           <w:tbl>
             <w:tblPr>
-              <w:tblStyle w:val="a9"/>
+              <w:tblStyle w:val="TableGrid"/>
               <w:tblW w:w="0" w:type="auto"/>
               <w:tblLook w:val="04A0" w:firstRow="1" w:lastRow="0" w:firstColumn="1" w:lastColumn="0" w:noHBand="0" w:noVBand="1"/>
             </w:tblPr>
@@ -512,7 +544,7 @@
                 </w:tcPr>
                 <w:p>
                   <w:pPr>
-                    <w:pStyle w:val="a3"/>
+                    <w:pStyle w:val="Title"/>
                     <w:spacing w:before="120"/>
                     <w:rPr>
                       <w:rFonts w:ascii="Times New Roman" w:hAnsi="Times New Roman"/>
@@ -526,7 +558,39 @@
                       <w:sz w:val="28"/>
                       <w:lang w:eastAsia="en-US"/>
                     </w:rPr>
-                    <w:t>{_INN_}{_KPP_}</w:t>
+                    <w:t>ИНН </w:t>
+                  </w:r>
+                  <w:r>
+                    <w:rPr>
+                      <w:rFonts w:ascii="Times New Roman" w:hAnsi="Times New Roman"/>
+                      <w:sz w:val="28"/>
+                      <w:lang w:eastAsia="en-US"/>
+                    </w:rPr>
+                    <w:t>{_INN_}</w:t>
+                  </w:r>
+                  <w:r>
+                    <w:rPr>
+                      <w:rFonts w:ascii="Times New Roman" w:hAnsi="Times New Roman"/>
+                      <w:sz w:val="28"/>
+                      <w:lang w:eastAsia="en-US"/>
+                    </w:rPr>
+                    <w:t> КПП</w:t>
+                  </w:r>
+                  <w:r>
+                    <w:rPr>
+                      <w:rFonts w:ascii="Times New Roman" w:hAnsi="Times New Roman"/>
+                      <w:sz w:val="28"/>
+                      <w:lang w:eastAsia="en-US"/>
+                    </w:rPr>
+                    <w:t> </w:t>
+                  </w:r>
+                  <w:r>
+                    <w:rPr>
+                      <w:rFonts w:ascii="Times New Roman" w:hAnsi="Times New Roman"/>
+                      <w:sz w:val="28"/>
+                      <w:lang w:eastAsia="en-US"/>
+                    </w:rPr>
+                    <w:t>{_KPP_}</w:t>
                   </w:r>
                 </w:p>
               </w:tc>
@@ -534,7 +598,7 @@
           </w:tbl>
           <w:p>
             <w:pPr>
-              <w:pStyle w:val="a3"/>
+              <w:pStyle w:val="Title"/>
               <w:spacing w:before="120"/>
               <w:rPr>
                 <w:rFonts w:ascii="Times New Roman" w:hAnsi="Times New Roman"/>
@@ -577,7 +641,7 @@
           </w:p>
           <w:p>
             <w:pPr>
-              <w:pStyle w:val="a3"/>
+              <w:pStyle w:val="Title"/>
               <w:rPr>
                 <w:rFonts w:ascii="Times New Roman" w:hAnsi="Times New Roman"/>
                 <w:sz w:val="28"/>
@@ -602,7 +666,7 @@
           </w:tcPr>
           <w:p>
             <w:pPr>
-              <w:pStyle w:val="a3"/>
+              <w:pStyle w:val="Title"/>
               <w:spacing w:before="240"/>
               <w:jc w:val="left"/>
               <w:rPr>
@@ -634,12 +698,12 @@
           </w:tcPr>
           <w:tbl>
             <w:tblPr>
-              <w:tblStyle w:val="a9"/>
+              <w:tblStyle w:val="TableGrid"/>
               <w:tblW w:w="0" w:type="auto"/>
               <w:tblLook w:val="04A0" w:firstRow="1" w:lastRow="0" w:firstColumn="1" w:lastColumn="0" w:noHBand="0" w:noVBand="1"/>
             </w:tblPr>
             <w:tblGrid>
-              <w:gridCol w:w="5983"/>
+              <w:gridCol w:w="6134"/>
             </w:tblGrid>
             <w:tr>
               <w:tc>
@@ -654,7 +718,7 @@
                 </w:tcPr>
                 <w:p>
                   <w:pPr>
-                    <w:pStyle w:val="a3"/>
+                    <w:pStyle w:val="Title"/>
                     <w:spacing w:before="240"/>
                     <w:rPr>
                       <w:rFonts w:ascii="Times New Roman" w:hAnsi="Times New Roman"/>
@@ -676,7 +740,7 @@
           </w:tbl>
           <w:p>
             <w:pPr>
-              <w:pStyle w:val="a3"/>
+              <w:pStyle w:val="Title"/>
               <w:spacing w:before="240"/>
               <w:rPr>
                 <w:rFonts w:ascii="Times New Roman" w:hAnsi="Times New Roman"/>
@@ -702,7 +766,7 @@
           </w:tcPr>
           <w:p>
             <w:pPr>
-              <w:pStyle w:val="a3"/>
+              <w:pStyle w:val="Title"/>
               <w:spacing w:before="240"/>
               <w:jc w:val="left"/>
               <w:rPr>
@@ -734,17 +798,21 @@
           </w:tcPr>
           <w:tbl>
             <w:tblPr>
-              <w:tblStyle w:val="a9"/>
+              <w:tblStyle w:val="TableGrid"/>
               <w:tblW w:w="0" w:type="auto"/>
+              <w:tblCellMar>
+                <w:left w:w="28" w:type="dxa"/>
+                <w:right w:w="28" w:type="dxa"/>
+              </w:tblCellMar>
               <w:tblLook w:val="04A0" w:firstRow="1" w:lastRow="0" w:firstColumn="1" w:lastColumn="0" w:noHBand="0" w:noVBand="1"/>
             </w:tblPr>
             <w:tblGrid>
-              <w:gridCol w:w="1713"/>
+              <w:gridCol w:w="1553"/>
             </w:tblGrid>
             <w:tr>
               <w:tc>
                 <w:tcPr>
-                  <w:tcW w:w="1241" w:type="dxa"/>
+                  <w:tcW w:w="0" w:type="auto"/>
                   <w:tcBorders>
                     <w:top w:val="nil"/>
                     <w:left w:val="nil"/>
@@ -754,7 +822,7 @@
                 </w:tcPr>
                 <w:p>
                   <w:pPr>
-                    <w:pStyle w:val="a3"/>
+                    <w:pStyle w:val="Title"/>
                     <w:spacing w:before="240"/>
                     <w:jc w:val="left"/>
                     <w:rPr>
@@ -777,7 +845,7 @@
           </w:tbl>
           <w:p>
             <w:pPr>
-              <w:pStyle w:val="a3"/>
+              <w:pStyle w:val="Title"/>
               <w:spacing w:before="240"/>
               <w:jc w:val="left"/>
               <w:rPr>
@@ -801,7 +869,7 @@
           </w:tcPr>
           <w:p>
             <w:pPr>
-              <w:pStyle w:val="a3"/>
+              <w:pStyle w:val="Title"/>
               <w:spacing w:before="240"/>
               <w:jc w:val="left"/>
               <w:rPr>
@@ -833,17 +901,17 @@
           </w:tcPr>
           <w:tbl>
             <w:tblPr>
-              <w:tblStyle w:val="a9"/>
+              <w:tblStyle w:val="TableGrid"/>
               <w:tblW w:w="0" w:type="auto"/>
               <w:tblLook w:val="04A0" w:firstRow="1" w:lastRow="0" w:firstColumn="1" w:lastColumn="0" w:noHBand="0" w:noVBand="1"/>
             </w:tblPr>
             <w:tblGrid>
-              <w:gridCol w:w="1733"/>
+              <w:gridCol w:w="1293"/>
             </w:tblGrid>
             <w:tr>
               <w:tc>
                 <w:tcPr>
-                  <w:tcW w:w="1744" w:type="dxa"/>
+                  <w:tcW w:w="0" w:type="auto"/>
                   <w:tcBorders>
                     <w:top w:val="nil"/>
                     <w:left w:val="nil"/>
@@ -853,7 +921,7 @@
                 </w:tcPr>
                 <w:p>
                   <w:pPr>
-                    <w:pStyle w:val="a3"/>
+                    <w:pStyle w:val="Title"/>
                     <w:spacing w:before="240"/>
                     <w:jc w:val="left"/>
                     <w:rPr>
@@ -892,7 +960,7 @@
           </w:tbl>
           <w:p>
             <w:pPr>
-              <w:pStyle w:val="a3"/>
+              <w:pStyle w:val="Title"/>
               <w:spacing w:before="240"/>
               <w:jc w:val="left"/>
               <w:rPr>
@@ -916,7 +984,7 @@
           </w:tcPr>
           <w:p>
             <w:pPr>
-              <w:pStyle w:val="a3"/>
+              <w:pStyle w:val="Title"/>
               <w:spacing w:before="240"/>
               <w:jc w:val="left"/>
               <w:rPr>
@@ -925,7 +993,6 @@
                 <w:lang w:eastAsia="en-US"/>
               </w:rPr>
             </w:pPr>
-            <w:proofErr w:type="gramStart"/>
             <w:r>
               <w:rPr>
                 <w:rFonts w:ascii="Times New Roman" w:hAnsi="Times New Roman"/>
@@ -933,17 +1000,7 @@
                 <w:szCs w:val="28"/>
                 <w:lang w:eastAsia="en-US"/>
               </w:rPr>
-              <w:t>Е</w:t>
-            </w:r>
-            <w:proofErr w:type="gramEnd"/>
-            <w:r>
-              <w:rPr>
-                <w:rFonts w:ascii="Times New Roman" w:hAnsi="Times New Roman"/>
-                <w:sz w:val="28"/>
-                <w:szCs w:val="28"/>
-                <w:lang w:eastAsia="en-US"/>
-              </w:rPr>
-              <w:t>-</w:t>
+              <w:t>Е-</w:t>
             </w:r>
             <w:r>
               <w:rPr>
@@ -977,17 +1034,17 @@
           </w:tcPr>
           <w:tbl>
             <w:tblPr>
-              <w:tblStyle w:val="a9"/>
+              <w:tblStyle w:val="TableGrid"/>
               <w:tblW w:w="0" w:type="auto"/>
               <w:tblLook w:val="04A0" w:firstRow="1" w:lastRow="0" w:firstColumn="1" w:lastColumn="0" w:noHBand="0" w:noVBand="1"/>
             </w:tblPr>
             <w:tblGrid>
-              <w:gridCol w:w="1737"/>
+              <w:gridCol w:w="1666"/>
             </w:tblGrid>
             <w:tr>
               <w:tc>
                 <w:tcPr>
-                  <w:tcW w:w="1737" w:type="dxa"/>
+                  <w:tcW w:w="0" w:type="auto"/>
                   <w:tcBorders>
                     <w:top w:val="nil"/>
                     <w:left w:val="nil"/>
@@ -997,7 +1054,7 @@
                 </w:tcPr>
                 <w:p>
                   <w:pPr>
-                    <w:pStyle w:val="a3"/>
+                    <w:pStyle w:val="Title"/>
                     <w:spacing w:before="240"/>
                     <w:jc w:val="left"/>
                     <w:rPr>
@@ -1020,7 +1077,7 @@
           </w:tbl>
           <w:p>
             <w:pPr>
-              <w:pStyle w:val="a3"/>
+              <w:pStyle w:val="Title"/>
               <w:spacing w:before="240"/>
               <w:jc w:val="left"/>
               <w:rPr>
@@ -1046,7 +1103,7 @@
           </w:tcPr>
           <w:p>
             <w:pPr>
-              <w:pStyle w:val="a3"/>
+              <w:pStyle w:val="Title"/>
               <w:spacing w:before="240"/>
               <w:jc w:val="left"/>
               <w:rPr>
@@ -1078,7 +1135,7 @@
           </w:tcPr>
           <w:tbl>
             <w:tblPr>
-              <w:tblStyle w:val="a9"/>
+              <w:tblStyle w:val="TableGrid"/>
               <w:tblW w:w="0" w:type="auto"/>
               <w:tblLook w:val="04A0" w:firstRow="1" w:lastRow="0" w:firstColumn="1" w:lastColumn="0" w:noHBand="0" w:noVBand="1"/>
             </w:tblPr>
@@ -1098,7 +1155,7 @@
                 </w:tcPr>
                 <w:p>
                   <w:pPr>
-                    <w:pStyle w:val="a3"/>
+                    <w:pStyle w:val="Title"/>
                     <w:spacing w:before="240"/>
                     <w:rPr>
                       <w:rFonts w:ascii="Times New Roman" w:hAnsi="Times New Roman"/>
@@ -1120,7 +1177,7 @@
           </w:tbl>
           <w:p>
             <w:pPr>
-              <w:pStyle w:val="a3"/>
+              <w:pStyle w:val="Title"/>
               <w:spacing w:before="240"/>
               <w:rPr>
                 <w:rFonts w:ascii="Times New Roman" w:hAnsi="Times New Roman"/>
@@ -1144,7 +1201,7 @@
           </w:tcPr>
           <w:p>
             <w:pPr>
-              <w:pStyle w:val="a3"/>
+              <w:pStyle w:val="Title"/>
               <w:jc w:val="left"/>
               <w:rPr>
                 <w:rFonts w:ascii="Times New Roman" w:hAnsi="Times New Roman"/>
@@ -1168,7 +1225,7 @@
           </w:tcPr>
           <w:p>
             <w:pPr>
-              <w:pStyle w:val="a3"/>
+              <w:pStyle w:val="Title"/>
               <w:rPr>
                 <w:rFonts w:ascii="Times New Roman" w:hAnsi="Times New Roman"/>
                 <w:sz w:val="28"/>
@@ -1201,7 +1258,7 @@
           </w:tcPr>
           <w:p>
             <w:pPr>
-              <w:pStyle w:val="a3"/>
+              <w:pStyle w:val="Title"/>
               <w:spacing w:before="240"/>
               <w:jc w:val="left"/>
               <w:rPr>
@@ -1233,7 +1290,7 @@
           </w:tcPr>
           <w:tbl>
             <w:tblPr>
-              <w:tblStyle w:val="a9"/>
+              <w:tblStyle w:val="TableGrid"/>
               <w:tblW w:w="0" w:type="auto"/>
               <w:tblLook w:val="04A0" w:firstRow="1" w:lastRow="0" w:firstColumn="1" w:lastColumn="0" w:noHBand="0" w:noVBand="1"/>
             </w:tblPr>
@@ -1253,7 +1310,7 @@
                 </w:tcPr>
                 <w:p>
                   <w:pPr>
-                    <w:pStyle w:val="a3"/>
+                    <w:pStyle w:val="Title"/>
                     <w:spacing w:before="240"/>
                     <w:rPr>
                       <w:rFonts w:ascii="Times New Roman" w:hAnsi="Times New Roman"/>
@@ -1267,7 +1324,23 @@
                       <w:sz w:val="20"/>
                       <w:lang w:val="en-US" w:eastAsia="en-US"/>
                     </w:rPr>
-                    <w:t>{_PRODUCTS_NAME_}{_ADD_DATA_CONTRACT_}</w:t>
+                    <w:t>{_PRODUCTS_NAME_}</w:t>
+                  </w:r>
+                  <w:r>
+                    <w:rPr>
+                      <w:rFonts w:ascii="Times New Roman" w:hAnsi="Times New Roman"/>
+                      <w:sz w:val="20"/>
+                      <w:lang w:val="en-US" w:eastAsia="en-US"/>
+                    </w:rPr>
+                    <w:t xml:space="preserve"> </w:t>
+                  </w:r>
+                  <w:r>
+                    <w:rPr>
+                      <w:rFonts w:ascii="Times New Roman" w:hAnsi="Times New Roman"/>
+                      <w:sz w:val="20"/>
+                      <w:lang w:val="en-US" w:eastAsia="en-US"/>
+                    </w:rPr>
+                    <w:t>{_ADD_DATA_CONTRACT_}</w:t>
                   </w:r>
                   <w:r>
                     <w:rPr>
@@ -1283,7 +1356,7 @@
           </w:tbl>
           <w:p>
             <w:pPr>
-              <w:pStyle w:val="a3"/>
+              <w:pStyle w:val="Title"/>
               <w:spacing w:before="240"/>
               <w:rPr>
                 <w:rFonts w:ascii="Times New Roman" w:hAnsi="Times New Roman"/>
@@ -1308,7 +1381,7 @@
           </w:tcPr>
           <w:p>
             <w:pPr>
-              <w:pStyle w:val="a3"/>
+              <w:pStyle w:val="Title"/>
               <w:rPr>
                 <w:rFonts w:ascii="Times New Roman" w:hAnsi="Times New Roman"/>
                 <w:sz w:val="28"/>
@@ -1331,7 +1404,7 @@
           </w:tcPr>
           <w:p>
             <w:pPr>
-              <w:pStyle w:val="a3"/>
+              <w:pStyle w:val="Title"/>
               <w:rPr>
                 <w:rFonts w:ascii="Times New Roman" w:hAnsi="Times New Roman"/>
                 <w:sz w:val="28"/>
@@ -1344,7 +1417,15 @@
                 <w:sz w:val="20"/>
                 <w:lang w:eastAsia="en-US"/>
               </w:rPr>
-              <w:t>наименование вида продукции,  код ОКП и (или) ТН ВЭД</w:t>
+              <w:t xml:space="preserve">наименование вида продукции, </w:t>
+            </w:r>
+            <w:r>
+              <w:rPr>
+                <w:rFonts w:ascii="Times New Roman" w:hAnsi="Times New Roman"/>
+                <w:sz w:val="20"/>
+                <w:lang w:eastAsia="en-US"/>
+              </w:rPr>
+              <w:t>код ОКП и (или) ТН ВЭД</w:t>
             </w:r>
           </w:p>
         </w:tc>
@@ -1363,7 +1444,7 @@
           </w:tcPr>
           <w:tbl>
             <w:tblPr>
-              <w:tblStyle w:val="a9"/>
+              <w:tblStyle w:val="TableGrid"/>
               <w:tblW w:w="0" w:type="auto"/>
               <w:tblLook w:val="04A0" w:firstRow="1" w:lastRow="0" w:firstColumn="1" w:lastColumn="0" w:noHBand="0" w:noVBand="1"/>
             </w:tblPr>
@@ -1383,7 +1464,7 @@
                 </w:tcPr>
                 <w:p>
                   <w:pPr>
-                    <w:pStyle w:val="a3"/>
+                    <w:pStyle w:val="Title"/>
                     <w:spacing w:before="240"/>
                     <w:rPr>
                       <w:rFonts w:ascii="Times New Roman" w:hAnsi="Times New Roman"/>
@@ -1405,7 +1486,7 @@
           </w:tbl>
           <w:p>
             <w:pPr>
-              <w:pStyle w:val="a3"/>
+              <w:pStyle w:val="Title"/>
               <w:spacing w:before="240"/>
               <w:rPr>
                 <w:rFonts w:ascii="Times New Roman" w:hAnsi="Times New Roman"/>
@@ -1431,14 +1512,13 @@
           </w:tcPr>
           <w:p>
             <w:pPr>
-              <w:pStyle w:val="a3"/>
-              <w:rPr>
-                <w:rFonts w:ascii="Times New Roman" w:hAnsi="Times New Roman"/>
-                <w:sz w:val="28"/>
-                <w:lang w:eastAsia="en-US"/>
-              </w:rPr>
-            </w:pPr>
-            <w:proofErr w:type="gramStart"/>
+              <w:pStyle w:val="Title"/>
+              <w:rPr>
+                <w:rFonts w:ascii="Times New Roman" w:hAnsi="Times New Roman"/>
+                <w:sz w:val="28"/>
+                <w:lang w:eastAsia="en-US"/>
+              </w:rPr>
+            </w:pPr>
             <w:r>
               <w:rPr>
                 <w:rFonts w:ascii="Times New Roman" w:hAnsi="Times New Roman"/>
@@ -1447,7 +1527,6 @@
               </w:rPr>
               <w:t>серийный выпуск или партия определенного размера (каждое изделие</w:t>
             </w:r>
-            <w:proofErr w:type="gramEnd"/>
           </w:p>
         </w:tc>
       </w:tr>
@@ -1465,7 +1544,7 @@
           </w:tcPr>
           <w:p>
             <w:pPr>
-              <w:pStyle w:val="a3"/>
+              <w:pStyle w:val="Title"/>
               <w:rPr>
                 <w:rFonts w:ascii="Times New Roman" w:hAnsi="Times New Roman"/>
                 <w:sz w:val="28"/>
@@ -1490,7 +1569,7 @@
           </w:tcPr>
           <w:p>
             <w:pPr>
-              <w:pStyle w:val="a3"/>
+              <w:pStyle w:val="Title"/>
               <w:rPr>
                 <w:rFonts w:ascii="Times New Roman" w:hAnsi="Times New Roman"/>
                 <w:sz w:val="28"/>
@@ -1523,7 +1602,7 @@
           </w:tcPr>
           <w:p>
             <w:pPr>
-              <w:pStyle w:val="a3"/>
+              <w:pStyle w:val="Title"/>
               <w:spacing w:before="240"/>
               <w:jc w:val="left"/>
               <w:rPr>
@@ -1555,7 +1634,7 @@
           </w:tcPr>
           <w:p>
             <w:pPr>
-              <w:pStyle w:val="a3"/>
+              <w:pStyle w:val="Title"/>
               <w:spacing w:before="240"/>
               <w:rPr>
                 <w:rFonts w:ascii="Times New Roman" w:hAnsi="Times New Roman"/>
@@ -1588,7 +1667,7 @@
           </w:tcPr>
           <w:p>
             <w:pPr>
-              <w:pStyle w:val="a3"/>
+              <w:pStyle w:val="Title"/>
               <w:rPr>
                 <w:rFonts w:ascii="Times New Roman" w:hAnsi="Times New Roman"/>
                 <w:sz w:val="28"/>
@@ -1611,7 +1690,7 @@
           </w:tcPr>
           <w:p>
             <w:pPr>
-              <w:pStyle w:val="a3"/>
+              <w:pStyle w:val="Title"/>
               <w:rPr>
                 <w:rFonts w:ascii="Times New Roman" w:hAnsi="Times New Roman"/>
                 <w:sz w:val="28"/>
@@ -1624,25 +1703,23 @@
                 <w:sz w:val="20"/>
                 <w:lang w:eastAsia="en-US"/>
               </w:rPr>
-              <w:t>наименование и реквизиты документации изготовителя  (ТУ, стандарт</w:t>
-            </w:r>
-            <w:proofErr w:type="gramStart"/>
+              <w:t xml:space="preserve">наименование и реквизиты документации </w:t>
+            </w:r>
             <w:r>
               <w:rPr>
                 <w:rFonts w:ascii="Times New Roman" w:hAnsi="Times New Roman"/>
                 <w:sz w:val="20"/>
                 <w:lang w:eastAsia="en-US"/>
               </w:rPr>
-              <w:t xml:space="preserve"> )</w:t>
-            </w:r>
-            <w:proofErr w:type="gramEnd"/>
+              <w:t>изготовителя (ТУ, стандарт</w:t>
+            </w:r>
             <w:r>
               <w:rPr>
                 <w:rFonts w:ascii="Times New Roman" w:hAnsi="Times New Roman"/>
                 <w:sz w:val="20"/>
                 <w:lang w:eastAsia="en-US"/>
               </w:rPr>
-              <w:t xml:space="preserve">  </w:t>
+              <w:t>)</w:t>
             </w:r>
           </w:p>
         </w:tc>
@@ -1662,7 +1739,7 @@
           </w:tcPr>
           <w:p>
             <w:pPr>
-              <w:pStyle w:val="a3"/>
+              <w:pStyle w:val="Title"/>
               <w:spacing w:before="240"/>
               <w:jc w:val="left"/>
               <w:rPr>
@@ -1694,7 +1771,7 @@
           </w:tcPr>
           <w:tbl>
             <w:tblPr>
-              <w:tblStyle w:val="a9"/>
+              <w:tblStyle w:val="TableGrid"/>
               <w:tblW w:w="0" w:type="auto"/>
               <w:tblLook w:val="04A0" w:firstRow="1" w:lastRow="0" w:firstColumn="1" w:lastColumn="0" w:noHBand="0" w:noVBand="1"/>
             </w:tblPr>
@@ -1714,7 +1791,7 @@
                 </w:tcPr>
                 <w:p>
                   <w:pPr>
-                    <w:pStyle w:val="a3"/>
+                    <w:pStyle w:val="Title"/>
                     <w:spacing w:before="240"/>
                     <w:rPr>
                       <w:rFonts w:ascii="Times New Roman" w:hAnsi="Times New Roman"/>
@@ -1722,8 +1799,14 @@
                       <w:lang w:eastAsia="en-US"/>
                     </w:rPr>
                   </w:pPr>
-                  <w:bookmarkStart w:id="0" w:name="_GoBack"/>
-                  <w:bookmarkEnd w:id="0"/>
+                  <w:r>
+                    <w:rPr>
+                      <w:rFonts w:ascii="Times New Roman" w:hAnsi="Times New Roman"/>
+                      <w:sz w:val="28"/>
+                      <w:lang w:eastAsia="en-US"/>
+                    </w:rPr>
+                    <w:t xml:space="preserve">ГОСТ </w:t>
+                  </w:r>
                   <w:r>
                     <w:rPr>
                       <w:rFonts w:ascii="Times New Roman" w:hAnsi="Times New Roman"/>
@@ -1738,7 +1821,7 @@
           </w:tbl>
           <w:p>
             <w:pPr>
-              <w:pStyle w:val="a3"/>
+              <w:pStyle w:val="Title"/>
               <w:spacing w:before="240"/>
               <w:rPr>
                 <w:rFonts w:ascii="Times New Roman" w:hAnsi="Times New Roman"/>
@@ -1763,7 +1846,7 @@
           </w:tcPr>
           <w:p>
             <w:pPr>
-              <w:pStyle w:val="a3"/>
+              <w:pStyle w:val="Title"/>
               <w:rPr>
                 <w:rFonts w:ascii="Times New Roman" w:hAnsi="Times New Roman"/>
                 <w:sz w:val="28"/>
@@ -1786,7 +1869,7 @@
           </w:tcPr>
           <w:p>
             <w:pPr>
-              <w:pStyle w:val="a3"/>
+              <w:pStyle w:val="Title"/>
               <w:rPr>
                 <w:rFonts w:ascii="Times New Roman" w:hAnsi="Times New Roman"/>
                 <w:sz w:val="28"/>
@@ -1819,7 +1902,7 @@
           </w:tcPr>
           <w:p>
             <w:pPr>
-              <w:pStyle w:val="a3"/>
+              <w:pStyle w:val="Title"/>
               <w:spacing w:before="240"/>
               <w:jc w:val="left"/>
               <w:rPr>
@@ -1861,7 +1944,8 @@
           </w:tcPr>
           <w:p>
             <w:pPr>
-              <w:pStyle w:val="a3"/>
+              <w:pStyle w:val="Title"/>
+              <w:jc w:val="left"/>
               <w:rPr>
                 <w:rFonts w:ascii="Times New Roman" w:hAnsi="Times New Roman"/>
                 <w:sz w:val="28"/>
@@ -1890,7 +1974,7 @@
           </w:tcPr>
           <w:p>
             <w:pPr>
-              <w:pStyle w:val="a3"/>
+              <w:pStyle w:val="Title"/>
               <w:jc w:val="left"/>
               <w:rPr>
                 <w:rFonts w:ascii="Times New Roman" w:hAnsi="Times New Roman"/>
@@ -2027,7 +2111,7 @@
     </w:p>
     <w:tbl>
       <w:tblPr>
-        <w:tblStyle w:val="a9"/>
+        <w:tblStyle w:val="TableGrid"/>
         <w:tblW w:w="0" w:type="auto"/>
         <w:tblLook w:val="04A0" w:firstRow="1" w:lastRow="0" w:firstColumn="1" w:lastColumn="0" w:noHBand="0" w:noVBand="1"/>
       </w:tblPr>
@@ -2063,7 +2147,23 @@
                 <w:b/>
                 <w:lang w:eastAsia="en-US"/>
               </w:rPr>
-              <w:t>3  Дополнительные сведения</w:t>
+              <w:t>3</w:t>
+            </w:r>
+            <w:r>
+              <w:rPr>
+                <w:rFonts w:ascii="Times New Roman" w:hAnsi="Times New Roman"/>
+                <w:b/>
+                <w:lang w:eastAsia="en-US"/>
+              </w:rPr>
+              <w:t>.</w:t>
+            </w:r>
+            <w:r>
+              <w:rPr>
+                <w:rFonts w:ascii="Times New Roman" w:hAnsi="Times New Roman"/>
+                <w:b/>
+                <w:lang w:eastAsia="en-US"/>
+              </w:rPr>
+              <w:t xml:space="preserve"> Дополнительные сведения</w:t>
             </w:r>
           </w:p>
         </w:tc>
@@ -2110,7 +2210,7 @@
           </w:p>
           <w:tbl>
             <w:tblPr>
-              <w:tblStyle w:val="a9"/>
+              <w:tblStyle w:val="TableGrid"/>
               <w:tblW w:w="0" w:type="auto"/>
               <w:tblLook w:val="04A0" w:firstRow="1" w:lastRow="0" w:firstColumn="1" w:lastColumn="0" w:noHBand="0" w:noVBand="1"/>
             </w:tblPr>
@@ -2325,7 +2425,7 @@
           </w:tcPr>
           <w:p>
             <w:pPr>
-              <w:pStyle w:val="a3"/>
+              <w:pStyle w:val="Title"/>
               <w:jc w:val="left"/>
               <w:rPr>
                 <w:rFonts w:ascii="Times New Roman" w:hAnsi="Times New Roman"/>
@@ -2355,7 +2455,7 @@
           </w:tcPr>
           <w:p>
             <w:pPr>
-              <w:pStyle w:val="a3"/>
+              <w:pStyle w:val="Title"/>
               <w:rPr>
                 <w:rFonts w:ascii="Times New Roman" w:hAnsi="Times New Roman"/>
                 <w:sz w:val="28"/>
@@ -2376,7 +2476,7 @@
           </w:tcPr>
           <w:tbl>
             <w:tblPr>
-              <w:tblStyle w:val="a9"/>
+              <w:tblStyle w:val="TableGrid"/>
               <w:tblW w:w="0" w:type="auto"/>
               <w:tblLook w:val="04A0" w:firstRow="1" w:lastRow="0" w:firstColumn="1" w:lastColumn="0" w:noHBand="0" w:noVBand="1"/>
             </w:tblPr>
@@ -2396,20 +2496,84 @@
                 </w:tcPr>
                 <w:p>
                   <w:pPr>
-                    <w:pStyle w:val="a3"/>
+                    <w:pStyle w:val="Title"/>
+                    <w:rPr>
+                      <w:rFonts w:ascii="Times New Roman" w:hAnsi="Times New Roman"/>
+                      <w:sz w:val="20"/>
+                      <w:lang w:eastAsia="en-US"/>
+                    </w:rPr>
+                  </w:pPr>
+                  <w:r>
+                    <w:rPr>
+                      <w:rFonts w:ascii="Times New Roman" w:hAnsi="Times New Roman"/>
+                      <w:sz w:val="20"/>
+                      <w:lang w:eastAsia="en-US"/>
+                    </w:rPr>
+                    <w:t>{_</w:t>
+                  </w:r>
+                  <w:r>
                     <w:rPr>
                       <w:rFonts w:ascii="Times New Roman" w:hAnsi="Times New Roman"/>
                       <w:sz w:val="20"/>
                       <w:lang w:val="en-US" w:eastAsia="en-US"/>
                     </w:rPr>
-                  </w:pPr>
+                    <w:t>CONTACT</w:t>
+                  </w:r>
+                  <w:r>
+                    <w:rPr>
+                      <w:rFonts w:ascii="Times New Roman" w:hAnsi="Times New Roman"/>
+                      <w:sz w:val="20"/>
+                      <w:lang w:eastAsia="en-US"/>
+                    </w:rPr>
+                    <w:t>_</w:t>
+                  </w:r>
                   <w:r>
                     <w:rPr>
                       <w:rFonts w:ascii="Times New Roman" w:hAnsi="Times New Roman"/>
                       <w:sz w:val="20"/>
                       <w:lang w:val="en-US" w:eastAsia="en-US"/>
                     </w:rPr>
-                    <w:t>{_CONTACT_PERS_NAME_IOF_}</w:t>
+                    <w:t>PERS</w:t>
+                  </w:r>
+                  <w:r>
+                    <w:rPr>
+                      <w:rFonts w:ascii="Times New Roman" w:hAnsi="Times New Roman"/>
+                      <w:sz w:val="20"/>
+                      <w:lang w:eastAsia="en-US"/>
+                    </w:rPr>
+                    <w:t>_</w:t>
+                  </w:r>
+                  <w:r>
+                    <w:rPr>
+                      <w:rFonts w:ascii="Times New Roman" w:hAnsi="Times New Roman"/>
+                      <w:sz w:val="20"/>
+                      <w:lang w:val="en-US" w:eastAsia="en-US"/>
+                    </w:rPr>
+                    <w:t>NAME</w:t>
+                  </w:r>
+                  <w:r>
+                    <w:rPr>
+                      <w:rFonts w:ascii="Times New Roman" w:hAnsi="Times New Roman"/>
+                      <w:sz w:val="20"/>
+                      <w:lang w:eastAsia="en-US"/>
+                    </w:rPr>
+                    <w:t>_</w:t>
+                  </w:r>
+                  <w:r>
+                    <w:rPr>
+                      <w:rFonts w:ascii="Times New Roman" w:hAnsi="Times New Roman"/>
+                      <w:sz w:val="20"/>
+                      <w:lang w:val="en-US" w:eastAsia="en-US"/>
+                    </w:rPr>
+                    <w:t>IOF</w:t>
+                  </w:r>
+                  <w:r>
+                    <w:rPr>
+                      <w:rFonts w:ascii="Times New Roman" w:hAnsi="Times New Roman"/>
+                      <w:sz w:val="20"/>
+                      <w:lang w:eastAsia="en-US"/>
+                    </w:rPr>
+                    <w:t>_}</w:t>
                   </w:r>
                 </w:p>
               </w:tc>
@@ -2417,7 +2581,7 @@
           </w:tbl>
           <w:p>
             <w:pPr>
-              <w:pStyle w:val="a3"/>
+              <w:pStyle w:val="Title"/>
               <w:rPr>
                 <w:rFonts w:ascii="Times New Roman" w:hAnsi="Times New Roman"/>
                 <w:sz w:val="28"/>
@@ -2440,7 +2604,7 @@
           </w:tcPr>
           <w:p>
             <w:pPr>
-              <w:pStyle w:val="a3"/>
+              <w:pStyle w:val="Title"/>
               <w:jc w:val="left"/>
               <w:rPr>
                 <w:rFonts w:ascii="Times New Roman" w:hAnsi="Times New Roman"/>
@@ -2463,7 +2627,7 @@
           </w:tcPr>
           <w:p>
             <w:pPr>
-              <w:pStyle w:val="a3"/>
+              <w:pStyle w:val="Title"/>
               <w:rPr>
                 <w:rFonts w:ascii="Times New Roman" w:hAnsi="Times New Roman"/>
                 <w:sz w:val="28"/>
@@ -2493,7 +2657,7 @@
           </w:tcPr>
           <w:p>
             <w:pPr>
-              <w:pStyle w:val="a3"/>
+              <w:pStyle w:val="Title"/>
               <w:rPr>
                 <w:rFonts w:ascii="Times New Roman" w:hAnsi="Times New Roman"/>
                 <w:sz w:val="28"/>
@@ -2524,7 +2688,7 @@
           </w:tcPr>
           <w:p>
             <w:pPr>
-              <w:pStyle w:val="a3"/>
+              <w:pStyle w:val="Title"/>
               <w:jc w:val="left"/>
               <w:rPr>
                 <w:rFonts w:ascii="Times New Roman" w:hAnsi="Times New Roman"/>
@@ -2534,7 +2698,7 @@
           </w:p>
           <w:p>
             <w:pPr>
-              <w:pStyle w:val="a3"/>
+              <w:pStyle w:val="Title"/>
               <w:jc w:val="left"/>
               <w:rPr>
                 <w:rFonts w:ascii="Times New Roman" w:hAnsi="Times New Roman"/>
@@ -2564,7 +2728,7 @@
           </w:tcPr>
           <w:p>
             <w:pPr>
-              <w:pStyle w:val="a3"/>
+              <w:pStyle w:val="Title"/>
               <w:rPr>
                 <w:rFonts w:ascii="Times New Roman" w:hAnsi="Times New Roman"/>
                 <w:sz w:val="28"/>
@@ -2585,7 +2749,7 @@
           </w:tcPr>
           <w:tbl>
             <w:tblPr>
-              <w:tblStyle w:val="a9"/>
+              <w:tblStyle w:val="TableGrid"/>
               <w:tblW w:w="0" w:type="auto"/>
               <w:tblLook w:val="04A0" w:firstRow="1" w:lastRow="0" w:firstColumn="1" w:lastColumn="0" w:noHBand="0" w:noVBand="1"/>
             </w:tblPr>
@@ -2605,34 +2769,34 @@
                 </w:tcPr>
                 <w:p>
                   <w:pPr>
-                    <w:pStyle w:val="a3"/>
-                    <w:rPr>
-                      <w:rFonts w:ascii="Times New Roman" w:hAnsi="Times New Roman"/>
-                      <w:sz w:val="28"/>
+                    <w:pStyle w:val="Title"/>
+                    <w:rPr>
+                      <w:rFonts w:ascii="Times New Roman" w:hAnsi="Times New Roman"/>
+                      <w:sz w:val="20"/>
                       <w:lang w:val="en-US" w:eastAsia="en-US"/>
                     </w:rPr>
                   </w:pPr>
-                  <w:r>
-                    <w:rPr>
-                      <w:rFonts w:ascii="Times New Roman" w:hAnsi="Times New Roman"/>
-                      <w:sz w:val="28"/>
-                      <w:lang w:val="en-US" w:eastAsia="en-US"/>
-                    </w:rPr>
-                    <w:t>{_BUKH_FIO_}</w:t>
-                  </w:r>
                 </w:p>
               </w:tc>
             </w:tr>
           </w:tbl>
           <w:p>
             <w:pPr>
-              <w:pStyle w:val="a3"/>
-              <w:rPr>
-                <w:rFonts w:ascii="Times New Roman" w:hAnsi="Times New Roman"/>
-                <w:sz w:val="28"/>
-                <w:lang w:eastAsia="en-US"/>
-              </w:rPr>
-            </w:pPr>
+              <w:pStyle w:val="Title"/>
+              <w:rPr>
+                <w:rFonts w:ascii="Times New Roman" w:hAnsi="Times New Roman"/>
+                <w:sz w:val="28"/>
+                <w:lang w:eastAsia="en-US"/>
+              </w:rPr>
+            </w:pPr>
+            <w:r>
+              <w:rPr>
+                <w:rFonts w:ascii="Times New Roman" w:hAnsi="Times New Roman"/>
+                <w:sz w:val="20"/>
+                <w:lang w:val="en-US" w:eastAsia="en-US"/>
+              </w:rPr>
+              <w:t>{_BUKH_FIO_}</w:t>
+            </w:r>
           </w:p>
         </w:tc>
       </w:tr>
@@ -2649,7 +2813,7 @@
           </w:tcPr>
           <w:p>
             <w:pPr>
-              <w:pStyle w:val="a3"/>
+              <w:pStyle w:val="Title"/>
               <w:jc w:val="left"/>
               <w:rPr>
                 <w:rFonts w:ascii="Times New Roman" w:hAnsi="Times New Roman"/>
@@ -2672,7 +2836,7 @@
           </w:tcPr>
           <w:p>
             <w:pPr>
-              <w:pStyle w:val="a3"/>
+              <w:pStyle w:val="Title"/>
               <w:rPr>
                 <w:rFonts w:ascii="Times New Roman" w:hAnsi="Times New Roman"/>
                 <w:sz w:val="28"/>
@@ -2702,7 +2866,7 @@
           </w:tcPr>
           <w:p>
             <w:pPr>
-              <w:pStyle w:val="a3"/>
+              <w:pStyle w:val="Title"/>
               <w:rPr>
                 <w:rFonts w:ascii="Times New Roman" w:hAnsi="Times New Roman"/>
                 <w:sz w:val="28"/>
@@ -2781,107 +2945,6 @@
         </w:rPr>
         <w:t>{_DATE_PROPOSAL_}</w:t>
       </w:r>
-    </w:p>
-    <w:p>
-      <w:pPr>
-        <w:rPr>
-          <w:rFonts w:ascii="Times New Roman" w:hAnsi="Times New Roman"/>
-        </w:rPr>
-      </w:pPr>
-    </w:p>
-    <w:p>
-      <w:pPr>
-        <w:rPr>
-          <w:rFonts w:ascii="Times New Roman" w:hAnsi="Times New Roman"/>
-        </w:rPr>
-      </w:pPr>
-    </w:p>
-    <w:p>
-      <w:pPr>
-        <w:rPr>
-          <w:rFonts w:ascii="Times New Roman" w:hAnsi="Times New Roman"/>
-        </w:rPr>
-      </w:pPr>
-    </w:p>
-    <w:p>
-      <w:pPr>
-        <w:rPr>
-          <w:rFonts w:ascii="Times New Roman" w:hAnsi="Times New Roman"/>
-        </w:rPr>
-      </w:pPr>
-    </w:p>
-    <w:p/>
-    <w:p>
-      <w:pPr>
-        <w:pStyle w:val="a3"/>
-        <w:rPr>
-          <w:rFonts w:ascii="Times New Roman" w:hAnsi="Times New Roman"/>
-          <w:sz w:val="28"/>
-        </w:rPr>
-      </w:pPr>
-    </w:p>
-    <w:p>
-      <w:pPr>
-        <w:pStyle w:val="a3"/>
-        <w:rPr>
-          <w:rFonts w:ascii="Times New Roman" w:hAnsi="Times New Roman"/>
-          <w:sz w:val="28"/>
-        </w:rPr>
-      </w:pPr>
-    </w:p>
-    <w:p>
-      <w:pPr>
-        <w:pStyle w:val="a3"/>
-        <w:rPr>
-          <w:rFonts w:ascii="Times New Roman" w:hAnsi="Times New Roman"/>
-          <w:sz w:val="28"/>
-        </w:rPr>
-      </w:pPr>
-    </w:p>
-    <w:p>
-      <w:pPr>
-        <w:pStyle w:val="a3"/>
-        <w:rPr>
-          <w:rFonts w:ascii="Times New Roman" w:hAnsi="Times New Roman"/>
-          <w:sz w:val="28"/>
-        </w:rPr>
-      </w:pPr>
-    </w:p>
-    <w:p>
-      <w:pPr>
-        <w:pStyle w:val="a3"/>
-        <w:rPr>
-          <w:rFonts w:ascii="Times New Roman" w:hAnsi="Times New Roman"/>
-          <w:sz w:val="28"/>
-        </w:rPr>
-      </w:pPr>
-    </w:p>
-    <w:p>
-      <w:pPr>
-        <w:pStyle w:val="a3"/>
-        <w:rPr>
-          <w:rFonts w:ascii="Times New Roman" w:hAnsi="Times New Roman"/>
-          <w:sz w:val="28"/>
-        </w:rPr>
-      </w:pPr>
-    </w:p>
-    <w:p>
-      <w:pPr>
-        <w:pStyle w:val="a3"/>
-        <w:rPr>
-          <w:rFonts w:ascii="Times New Roman" w:hAnsi="Times New Roman"/>
-          <w:sz w:val="28"/>
-        </w:rPr>
-      </w:pPr>
-    </w:p>
-    <w:p>
-      <w:pPr>
-        <w:pStyle w:val="a3"/>
-        <w:rPr>
-          <w:rFonts w:ascii="Times New Roman" w:hAnsi="Times New Roman"/>
-          <w:sz w:val="28"/>
-        </w:rPr>
-      </w:pPr>
     </w:p>
     <w:sectPr>
       <w:pgSz w:w="11906" w:h="16838"/>
@@ -3081,7 +3144,7 @@
     <w:lsdException w:name="Bibliography" w:uiPriority="37"/>
     <w:lsdException w:name="TOC Heading" w:uiPriority="39" w:qFormat="1"/>
   </w:latentStyles>
-  <w:style w:type="paragraph" w:default="1" w:styleId="a">
+  <w:style w:type="paragraph" w:default="1" w:styleId="Normal">
     <w:name w:val="Normal"/>
     <w:qFormat/>
     <w:rsid w:val="00431E5E"/>
@@ -3095,11 +3158,11 @@
       <w:lang w:eastAsia="ru-RU"/>
     </w:rPr>
   </w:style>
-  <w:style w:type="paragraph" w:styleId="1">
+  <w:style w:type="paragraph" w:styleId="Heading1">
     <w:name w:val="heading 1"/>
-    <w:basedOn w:val="a"/>
-    <w:next w:val="a"/>
-    <w:link w:val="10"/>
+    <w:basedOn w:val="Normal"/>
+    <w:next w:val="Normal"/>
+    <w:link w:val="Heading1Char"/>
     <w:qFormat/>
     <w:rsid w:val="00431E5E"/>
     <w:pPr>
@@ -3111,13 +3174,13 @@
       <w:b/>
     </w:rPr>
   </w:style>
-  <w:style w:type="character" w:default="1" w:styleId="a0">
+  <w:style w:type="character" w:default="1" w:styleId="DefaultParagraphFont">
     <w:name w:val="Default Paragraph Font"/>
     <w:uiPriority w:val="1"/>
     <w:semiHidden/>
     <w:unhideWhenUsed/>
   </w:style>
-  <w:style w:type="table" w:default="1" w:styleId="a1">
+  <w:style w:type="table" w:default="1" w:styleId="TableNormal">
     <w:name w:val="Normal Table"/>
     <w:uiPriority w:val="99"/>
     <w:semiHidden/>
@@ -3132,16 +3195,16 @@
       </w:tblCellMar>
     </w:tblPr>
   </w:style>
-  <w:style w:type="numbering" w:default="1" w:styleId="a2">
+  <w:style w:type="numbering" w:default="1" w:styleId="NoList">
     <w:name w:val="No List"/>
     <w:uiPriority w:val="99"/>
     <w:semiHidden/>
     <w:unhideWhenUsed/>
   </w:style>
-  <w:style w:type="character" w:customStyle="1" w:styleId="10">
-    <w:name w:val="Заголовок 1 Знак"/>
-    <w:basedOn w:val="a0"/>
-    <w:link w:val="1"/>
+  <w:style w:type="character" w:customStyle="1" w:styleId="Heading1Char">
+    <w:name w:val="Heading 1 Char"/>
+    <w:basedOn w:val="DefaultParagraphFont"/>
+    <w:link w:val="Heading1"/>
     <w:rsid w:val="00431E5E"/>
     <w:rPr>
       <w:rFonts w:ascii="Arial" w:eastAsia="Times New Roman" w:hAnsi="Arial"/>
@@ -3150,10 +3213,10 @@
       <w:lang w:eastAsia="ru-RU"/>
     </w:rPr>
   </w:style>
-  <w:style w:type="paragraph" w:styleId="a3">
+  <w:style w:type="paragraph" w:styleId="Title">
     <w:name w:val="Title"/>
-    <w:basedOn w:val="a"/>
-    <w:link w:val="a4"/>
+    <w:basedOn w:val="Normal"/>
+    <w:link w:val="TitleChar"/>
     <w:qFormat/>
     <w:rsid w:val="00431E5E"/>
     <w:pPr>
@@ -3163,10 +3226,10 @@
       <w:b/>
     </w:rPr>
   </w:style>
-  <w:style w:type="character" w:customStyle="1" w:styleId="a4">
-    <w:name w:val="Название Знак"/>
-    <w:basedOn w:val="a0"/>
-    <w:link w:val="a3"/>
+  <w:style w:type="character" w:customStyle="1" w:styleId="TitleChar">
+    <w:name w:val="Title Char"/>
+    <w:basedOn w:val="DefaultParagraphFont"/>
+    <w:link w:val="Title"/>
     <w:rsid w:val="00431E5E"/>
     <w:rPr>
       <w:rFonts w:ascii="Arial" w:eastAsia="Times New Roman" w:hAnsi="Arial"/>
@@ -3175,10 +3238,10 @@
       <w:lang w:eastAsia="ru-RU"/>
     </w:rPr>
   </w:style>
-  <w:style w:type="paragraph" w:styleId="a5">
+  <w:style w:type="paragraph" w:styleId="Subtitle">
     <w:name w:val="Subtitle"/>
-    <w:basedOn w:val="a"/>
-    <w:link w:val="a6"/>
+    <w:basedOn w:val="Normal"/>
+    <w:link w:val="SubtitleChar"/>
     <w:qFormat/>
     <w:rsid w:val="00431E5E"/>
     <w:pPr>
@@ -3188,10 +3251,10 @@
       <w:b/>
     </w:rPr>
   </w:style>
-  <w:style w:type="character" w:customStyle="1" w:styleId="a6">
-    <w:name w:val="Подзаголовок Знак"/>
-    <w:basedOn w:val="a0"/>
-    <w:link w:val="a5"/>
+  <w:style w:type="character" w:customStyle="1" w:styleId="SubtitleChar">
+    <w:name w:val="Subtitle Char"/>
+    <w:basedOn w:val="DefaultParagraphFont"/>
+    <w:link w:val="Subtitle"/>
     <w:rsid w:val="00431E5E"/>
     <w:rPr>
       <w:rFonts w:ascii="Arial" w:eastAsia="Times New Roman" w:hAnsi="Arial"/>
@@ -3200,10 +3263,10 @@
       <w:lang w:eastAsia="ru-RU"/>
     </w:rPr>
   </w:style>
-  <w:style w:type="paragraph" w:styleId="a7">
+  <w:style w:type="paragraph" w:styleId="BodyText">
     <w:name w:val="Body Text"/>
-    <w:basedOn w:val="a"/>
-    <w:link w:val="a8"/>
+    <w:basedOn w:val="Normal"/>
+    <w:link w:val="BodyTextChar"/>
     <w:rsid w:val="00431E5E"/>
     <w:pPr>
       <w:jc w:val="both"/>
@@ -3212,10 +3275,10 @@
       <w:sz w:val="28"/>
     </w:rPr>
   </w:style>
-  <w:style w:type="character" w:customStyle="1" w:styleId="a8">
-    <w:name w:val="Основной текст Знак"/>
-    <w:basedOn w:val="a0"/>
-    <w:link w:val="a7"/>
+  <w:style w:type="character" w:customStyle="1" w:styleId="BodyTextChar">
+    <w:name w:val="Body Text Char"/>
+    <w:basedOn w:val="DefaultParagraphFont"/>
+    <w:link w:val="BodyText"/>
     <w:rsid w:val="00431E5E"/>
     <w:rPr>
       <w:rFonts w:ascii="Arial" w:eastAsia="Times New Roman" w:hAnsi="Arial"/>
@@ -3224,13 +3287,12 @@
       <w:lang w:eastAsia="ru-RU"/>
     </w:rPr>
   </w:style>
-  <w:style w:type="table" w:styleId="a9">
+  <w:style w:type="table" w:styleId="TableGrid">
     <w:name w:val="Table Grid"/>
-    <w:basedOn w:val="a1"/>
+    <w:basedOn w:val="TableNormal"/>
     <w:uiPriority w:val="59"/>
     <w:rsid w:val="004C5D17"/>
     <w:tblPr>
-      <w:tblInd w:w="0" w:type="dxa"/>
       <w:tblBorders>
         <w:top w:val="single" w:sz="4" w:space="0" w:color="000000" w:themeColor="text1"/>
         <w:left w:val="single" w:sz="4" w:space="0" w:color="000000" w:themeColor="text1"/>
@@ -3239,12 +3301,6 @@
         <w:insideH w:val="single" w:sz="4" w:space="0" w:color="000000" w:themeColor="text1"/>
         <w:insideV w:val="single" w:sz="4" w:space="0" w:color="000000" w:themeColor="text1"/>
       </w:tblBorders>
-      <w:tblCellMar>
-        <w:top w:w="0" w:type="dxa"/>
-        <w:left w:w="108" w:type="dxa"/>
-        <w:bottom w:w="0" w:type="dxa"/>
-        <w:right w:w="108" w:type="dxa"/>
-      </w:tblCellMar>
     </w:tblPr>
   </w:style>
 </w:styles>
@@ -3406,17 +3462,17 @@
     <w:lsdException w:name="Bibliography" w:uiPriority="37"/>
     <w:lsdException w:name="TOC Heading" w:uiPriority="39" w:qFormat="1"/>
   </w:latentStyles>
-  <w:style w:type="paragraph" w:default="1" w:styleId="a">
+  <w:style w:type="paragraph" w:default="1" w:styleId="Normal">
     <w:name w:val="Normal"/>
     <w:qFormat/>
   </w:style>
-  <w:style w:type="character" w:default="1" w:styleId="a0">
+  <w:style w:type="character" w:default="1" w:styleId="DefaultParagraphFont">
     <w:name w:val="Default Paragraph Font"/>
     <w:uiPriority w:val="1"/>
     <w:semiHidden/>
     <w:unhideWhenUsed/>
   </w:style>
-  <w:style w:type="table" w:default="1" w:styleId="a1">
+  <w:style w:type="table" w:default="1" w:styleId="TableNormal">
     <w:name w:val="Normal Table"/>
     <w:uiPriority w:val="99"/>
     <w:semiHidden/>
@@ -3431,7 +3487,7 @@
       </w:tblCellMar>
     </w:tblPr>
   </w:style>
-  <w:style w:type="numbering" w:default="1" w:styleId="a2">
+  <w:style w:type="numbering" w:default="1" w:styleId="NoList">
     <w:name w:val="No List"/>
     <w:uiPriority w:val="99"/>
     <w:semiHidden/>

</xml_diff>